<commit_message>
Initial changes during R3
</commit_message>
<xml_diff>
--- a/results/figures and tables/all_items_table.docx
+++ b/results/figures and tables/all_items_table.docx
@@ -2,9 +2,8 @@
 <file path=word/document.xml><?xml version="1.0" encoding="utf-8"?>
 <w:document xmlns:wpc="http://schemas.microsoft.com/office/word/2010/wordprocessingCanvas" xmlns:cx="http://schemas.microsoft.com/office/drawing/2014/chartex" xmlns:cx1="http://schemas.microsoft.com/office/drawing/2015/9/8/chartex" xmlns:cx2="http://schemas.microsoft.com/office/drawing/2015/10/21/chartex" xmlns:cx3="http://schemas.microsoft.com/office/drawing/2016/5/9/chartex" xmlns:cx4="http://schemas.microsoft.com/office/drawing/2016/5/10/chartex" xmlns:cx5="http://schemas.microsoft.com/office/drawing/2016/5/11/chartex" xmlns:cx6="http://schemas.microsoft.com/office/drawing/2016/5/12/chartex" xmlns:cx7="http://schemas.microsoft.com/office/drawing/2016/5/13/chartex" xmlns:cx8="http://schemas.microsoft.com/office/drawing/2016/5/14/chartex" xmlns:mc="http://schemas.openxmlformats.org/markup-compatibility/2006" xmlns:aink="http://schemas.microsoft.com/office/drawing/2016/ink" xmlns:am3d="http://schemas.microsoft.com/office/drawing/2017/model3d" xmlns:o="urn:schemas-microsoft-com:office:office" xmlns:r="http://schemas.openxmlformats.org/officeDocument/2006/relationships" xmlns:m="http://schemas.openxmlformats.org/officeDocument/2006/math" xmlns:v="urn:schemas-microsoft-com:vml" xmlns:wp14="http://schemas.microsoft.com/office/word/2010/wordprocessingDrawing" xmlns:wp="http://schemas.openxmlformats.org/drawingml/2006/wordprocessingDrawing" xmlns:w10="urn:schemas-microsoft-com:office:word" xmlns:w="http://schemas.openxmlformats.org/wordprocessingml/2006/main" xmlns:w14="http://schemas.microsoft.com/office/word/2010/wordml" xmlns:w15="http://schemas.microsoft.com/office/word/2012/wordml" xmlns:w16cex="http://schemas.microsoft.com/office/word/2018/wordml/cex" xmlns:w16cid="http://schemas.microsoft.com/office/word/2016/wordml/cid" xmlns:w16="http://schemas.microsoft.com/office/word/2018/wordml" xmlns:w16se="http://schemas.microsoft.com/office/word/2015/wordml/symex" xmlns:wpg="http://schemas.microsoft.com/office/word/2010/wordprocessingGroup" xmlns:wpi="http://schemas.microsoft.com/office/word/2010/wordprocessingInk" xmlns:wne="http://schemas.microsoft.com/office/word/2006/wordml" xmlns:wps="http://schemas.microsoft.com/office/word/2010/wordprocessingShape" mc:Ignorable="w14 w15 w16se w16cid w16 w16cex wp14">
   <w:body>
-    <w:tbl xmlns:w="http://schemas.openxmlformats.org/wordprocessingml/2006/main" xmlns:r="http://schemas.openxmlformats.org/officeDocument/2006/relationships" xmlns:w14="http://schemas.microsoft.com/office/word/2010/wordml" xmlns:wp="http://schemas.openxmlformats.org/drawingml/2006/wordprocessingDrawing" xmlns:a="http://schemas.openxmlformats.org/drawingml/2006/main" xmlns:pic="http://schemas.openxmlformats.org/drawingml/2006/picture">
+    <w:tbl xmlns:a="http://schemas.openxmlformats.org/drawingml/2006/main" xmlns:pic="http://schemas.openxmlformats.org/drawingml/2006/picture">
       <w:tblPr>
-        NA"/&gt;
         <w:tblLayout w:type="fixed"/>
         <w:jc w:val="center"/>
         <w:tblLook w:firstRow="1" w:lastRow="0" w:firstColumn="0" w:lastColumn="0" w:noHBand="0" w:noVBand="1"/>
@@ -21,8 +20,8 @@
         <w:tc>
           <w:tcPr>
             <w:tcBorders>
-              <w:bottom w:val="single" w:sz="16" w:space="0" w:color="000000"/>
-              <w:top w:val="single" w:sz="16" w:space="0" w:color="000000"/>
+              <w:bottom w:val="single" w:sz="16" w:space="0" w:color="666666"/>
+              <w:top w:val="single" w:sz="16" w:space="0" w:color="666666"/>
             </w:tcBorders>
             <w:shd w:val="clear" w:color="auto" w:fill="FFFFFF"/>
             <w:tcMar>
@@ -35,11 +34,12 @@
           </w:tcPr>
           <w:p>
             <w:pPr>
+              <w:keepNext/>
               <w:jc w:val="center"/>
-              <w:spacing w:after="60" w:before="60" w:line="240"/>
-              <w:ind w:firstLine="0" w:left="60" w:right="60"/>
+              <w:spacing w:after="100" w:before="100" w:line="240"/>
+              <w:ind w:firstLine="0" w:left="100" w:right="100"/>
             </w:pPr>
-            <w:r xmlns:w="http://schemas.openxmlformats.org/wordprocessingml/2006/main" xmlns:wp="http://schemas.openxmlformats.org/drawingml/2006/wordprocessingDrawing" xmlns:r="http://schemas.openxmlformats.org/officeDocument/2006/relationships" xmlns:w14="http://schemas.microsoft.com/office/word/2010/wordml">
+            <w:r>
               <w:rPr>
                 <w:rFonts w:ascii="Arial" w:hAnsi="Arial" w:eastAsia="Arial" w:cs="Arial"/>
                 <w:sz w:val="22"/>
@@ -53,8 +53,8 @@
         <w:tc>
           <w:tcPr>
             <w:tcBorders>
-              <w:bottom w:val="single" w:sz="16" w:space="0" w:color="000000"/>
-              <w:top w:val="single" w:sz="16" w:space="0" w:color="000000"/>
+              <w:bottom w:val="single" w:sz="16" w:space="0" w:color="666666"/>
+              <w:top w:val="single" w:sz="16" w:space="0" w:color="666666"/>
             </w:tcBorders>
             <w:shd w:val="clear" w:color="auto" w:fill="FFFFFF"/>
             <w:tcMar>
@@ -67,11 +67,12 @@
           </w:tcPr>
           <w:p>
             <w:pPr>
+              <w:keepNext/>
               <w:jc w:val="center"/>
-              <w:spacing w:after="60" w:before="60" w:line="240"/>
-              <w:ind w:firstLine="0" w:left="60" w:right="60"/>
+              <w:spacing w:after="100" w:before="100" w:line="240"/>
+              <w:ind w:firstLine="0" w:left="100" w:right="100"/>
             </w:pPr>
-            <w:r xmlns:w="http://schemas.openxmlformats.org/wordprocessingml/2006/main" xmlns:wp="http://schemas.openxmlformats.org/drawingml/2006/wordprocessingDrawing" xmlns:r="http://schemas.openxmlformats.org/officeDocument/2006/relationships" xmlns:w14="http://schemas.microsoft.com/office/word/2010/wordml">
+            <w:r>
               <w:rPr>
                 <w:rFonts w:ascii="Arial" w:hAnsi="Arial" w:eastAsia="Arial" w:cs="Arial"/>
                 <w:sz w:val="22"/>
@@ -101,11 +102,12 @@
           </w:tcPr>
           <w:p>
             <w:pPr>
+              <w:keepNext/>
               <w:jc w:val="left"/>
-              <w:spacing w:after="60" w:before="60" w:line="240"/>
-              <w:ind w:firstLine="0" w:left="60" w:right="60"/>
+              <w:spacing w:after="100" w:before="100" w:line="240"/>
+              <w:ind w:firstLine="0" w:left="100" w:right="100"/>
             </w:pPr>
-            <w:r xmlns:w="http://schemas.openxmlformats.org/wordprocessingml/2006/main" xmlns:wp="http://schemas.openxmlformats.org/drawingml/2006/wordprocessingDrawing" xmlns:r="http://schemas.openxmlformats.org/officeDocument/2006/relationships" xmlns:w14="http://schemas.microsoft.com/office/word/2010/wordml">
+            <w:r>
               <w:rPr>
                 <w:rFonts w:ascii="Arial" w:hAnsi="Arial" w:eastAsia="Arial" w:cs="Arial"/>
                 <w:sz w:val="22"/>
@@ -130,11 +132,12 @@
           </w:tcPr>
           <w:p>
             <w:pPr>
+              <w:keepNext/>
               <w:jc w:val="left"/>
-              <w:spacing w:after="60" w:before="60" w:line="240"/>
-              <w:ind w:firstLine="0" w:left="60" w:right="60"/>
+              <w:spacing w:after="100" w:before="100" w:line="240"/>
+              <w:ind w:firstLine="0" w:left="100" w:right="100"/>
             </w:pPr>
-            <w:r xmlns:w="http://schemas.openxmlformats.org/wordprocessingml/2006/main" xmlns:wp="http://schemas.openxmlformats.org/drawingml/2006/wordprocessingDrawing" xmlns:r="http://schemas.openxmlformats.org/officeDocument/2006/relationships" xmlns:w14="http://schemas.microsoft.com/office/word/2010/wordml">
+            <w:r>
               <w:rPr>
                 <w:rFonts w:ascii="Arial" w:hAnsi="Arial" w:eastAsia="Arial" w:cs="Arial"/>
                 <w:sz w:val="22"/>
@@ -268,11 +271,12 @@
           </w:tcPr>
           <w:p>
             <w:pPr>
+              <w:keepNext/>
               <w:jc w:val="left"/>
-              <w:spacing w:after="60" w:before="60" w:line="240"/>
-              <w:ind w:firstLine="0" w:left="60" w:right="60"/>
+              <w:spacing w:after="100" w:before="100" w:line="240"/>
+              <w:ind w:firstLine="0" w:left="100" w:right="100"/>
             </w:pPr>
-            <w:r xmlns:w="http://schemas.openxmlformats.org/wordprocessingml/2006/main" xmlns:wp="http://schemas.openxmlformats.org/drawingml/2006/wordprocessingDrawing" xmlns:r="http://schemas.openxmlformats.org/officeDocument/2006/relationships" xmlns:w14="http://schemas.microsoft.com/office/word/2010/wordml">
+            <w:r>
               <w:rPr>
                 <w:rFonts w:ascii="Arial" w:hAnsi="Arial" w:eastAsia="Arial" w:cs="Arial"/>
                 <w:sz w:val="22"/>
@@ -297,11 +301,12 @@
           </w:tcPr>
           <w:p>
             <w:pPr>
+              <w:keepNext/>
               <w:jc w:val="left"/>
-              <w:spacing w:after="60" w:before="60" w:line="240"/>
-              <w:ind w:firstLine="0" w:left="60" w:right="60"/>
+              <w:spacing w:after="100" w:before="100" w:line="240"/>
+              <w:ind w:firstLine="0" w:left="100" w:right="100"/>
             </w:pPr>
-            <w:r xmlns:w="http://schemas.openxmlformats.org/wordprocessingml/2006/main" xmlns:wp="http://schemas.openxmlformats.org/drawingml/2006/wordprocessingDrawing" xmlns:r="http://schemas.openxmlformats.org/officeDocument/2006/relationships" xmlns:w14="http://schemas.microsoft.com/office/word/2010/wordml">
+            <w:r>
               <w:rPr>
                 <w:rFonts w:ascii="Arial" w:hAnsi="Arial" w:eastAsia="Arial" w:cs="Arial"/>
                 <w:sz w:val="22"/>
@@ -449,11 +454,12 @@
           </w:tcPr>
           <w:p>
             <w:pPr>
+              <w:keepNext/>
               <w:jc w:val="left"/>
-              <w:spacing w:after="60" w:before="60" w:line="240"/>
-              <w:ind w:firstLine="0" w:left="60" w:right="60"/>
+              <w:spacing w:after="100" w:before="100" w:line="240"/>
+              <w:ind w:firstLine="0" w:left="100" w:right="100"/>
             </w:pPr>
-            <w:r xmlns:w="http://schemas.openxmlformats.org/wordprocessingml/2006/main" xmlns:wp="http://schemas.openxmlformats.org/drawingml/2006/wordprocessingDrawing" xmlns:r="http://schemas.openxmlformats.org/officeDocument/2006/relationships" xmlns:w14="http://schemas.microsoft.com/office/word/2010/wordml">
+            <w:r>
               <w:rPr>
                 <w:rFonts w:ascii="Arial" w:hAnsi="Arial" w:eastAsia="Arial" w:cs="Arial"/>
                 <w:sz w:val="22"/>
@@ -478,11 +484,12 @@
           </w:tcPr>
           <w:p>
             <w:pPr>
+              <w:keepNext/>
               <w:jc w:val="left"/>
-              <w:spacing w:after="60" w:before="60" w:line="240"/>
-              <w:ind w:firstLine="0" w:left="60" w:right="60"/>
+              <w:spacing w:after="100" w:before="100" w:line="240"/>
+              <w:ind w:firstLine="0" w:left="100" w:right="100"/>
             </w:pPr>
-            <w:r xmlns:w="http://schemas.openxmlformats.org/wordprocessingml/2006/main" xmlns:wp="http://schemas.openxmlformats.org/drawingml/2006/wordprocessingDrawing" xmlns:r="http://schemas.openxmlformats.org/officeDocument/2006/relationships" xmlns:w14="http://schemas.microsoft.com/office/word/2010/wordml">
+            <w:r>
               <w:rPr>
                 <w:rFonts w:ascii="Arial" w:hAnsi="Arial" w:eastAsia="Arial" w:cs="Arial"/>
                 <w:sz w:val="22"/>
@@ -630,11 +637,12 @@
           </w:tcPr>
           <w:p>
             <w:pPr>
+              <w:keepNext/>
               <w:jc w:val="left"/>
-              <w:spacing w:after="60" w:before="60" w:line="240"/>
-              <w:ind w:firstLine="0" w:left="60" w:right="60"/>
+              <w:spacing w:after="100" w:before="100" w:line="240"/>
+              <w:ind w:firstLine="0" w:left="100" w:right="100"/>
             </w:pPr>
-            <w:r xmlns:w="http://schemas.openxmlformats.org/wordprocessingml/2006/main" xmlns:wp="http://schemas.openxmlformats.org/drawingml/2006/wordprocessingDrawing" xmlns:r="http://schemas.openxmlformats.org/officeDocument/2006/relationships" xmlns:w14="http://schemas.microsoft.com/office/word/2010/wordml">
+            <w:r>
               <w:rPr>
                 <w:rFonts w:ascii="Arial" w:hAnsi="Arial" w:eastAsia="Arial" w:cs="Arial"/>
                 <w:sz w:val="22"/>
@@ -659,11 +667,12 @@
           </w:tcPr>
           <w:p>
             <w:pPr>
+              <w:keepNext/>
               <w:jc w:val="left"/>
-              <w:spacing w:after="60" w:before="60" w:line="240"/>
-              <w:ind w:firstLine="0" w:left="60" w:right="60"/>
+              <w:spacing w:after="100" w:before="100" w:line="240"/>
+              <w:ind w:firstLine="0" w:left="100" w:right="100"/>
             </w:pPr>
-            <w:r xmlns:w="http://schemas.openxmlformats.org/wordprocessingml/2006/main" xmlns:wp="http://schemas.openxmlformats.org/drawingml/2006/wordprocessingDrawing" xmlns:r="http://schemas.openxmlformats.org/officeDocument/2006/relationships" xmlns:w14="http://schemas.microsoft.com/office/word/2010/wordml">
+            <w:r>
               <w:rPr>
                 <w:rFonts w:ascii="Arial" w:hAnsi="Arial" w:eastAsia="Arial" w:cs="Arial"/>
                 <w:sz w:val="22"/>
@@ -993,11 +1002,12 @@
           </w:tcPr>
           <w:p>
             <w:pPr>
+              <w:keepNext/>
               <w:jc w:val="left"/>
-              <w:spacing w:after="60" w:before="60" w:line="240"/>
-              <w:ind w:firstLine="0" w:left="60" w:right="60"/>
+              <w:spacing w:after="100" w:before="100" w:line="240"/>
+              <w:ind w:firstLine="0" w:left="100" w:right="100"/>
             </w:pPr>
-            <w:r xmlns:w="http://schemas.openxmlformats.org/wordprocessingml/2006/main" xmlns:wp="http://schemas.openxmlformats.org/drawingml/2006/wordprocessingDrawing" xmlns:r="http://schemas.openxmlformats.org/officeDocument/2006/relationships" xmlns:w14="http://schemas.microsoft.com/office/word/2010/wordml">
+            <w:r>
               <w:rPr>
                 <w:rFonts w:ascii="Arial" w:hAnsi="Arial" w:eastAsia="Arial" w:cs="Arial"/>
                 <w:sz w:val="22"/>
@@ -1022,11 +1032,12 @@
           </w:tcPr>
           <w:p>
             <w:pPr>
+              <w:keepNext/>
               <w:jc w:val="left"/>
-              <w:spacing w:after="60" w:before="60" w:line="240"/>
-              <w:ind w:firstLine="0" w:left="60" w:right="60"/>
+              <w:spacing w:after="100" w:before="100" w:line="240"/>
+              <w:ind w:firstLine="0" w:left="100" w:right="100"/>
             </w:pPr>
-            <w:r xmlns:w="http://schemas.openxmlformats.org/wordprocessingml/2006/main" xmlns:wp="http://schemas.openxmlformats.org/drawingml/2006/wordprocessingDrawing" xmlns:r="http://schemas.openxmlformats.org/officeDocument/2006/relationships" xmlns:w14="http://schemas.microsoft.com/office/word/2010/wordml">
+            <w:r>
               <w:rPr>
                 <w:rFonts w:ascii="Arial" w:hAnsi="Arial" w:eastAsia="Arial" w:cs="Arial"/>
                 <w:sz w:val="22"/>
@@ -1086,11 +1097,12 @@
           </w:tcPr>
           <w:p>
             <w:pPr>
+              <w:keepNext/>
               <w:jc w:val="left"/>
-              <w:spacing w:after="60" w:before="60" w:line="240"/>
-              <w:ind w:firstLine="0" w:left="60" w:right="60"/>
+              <w:spacing w:after="100" w:before="100" w:line="240"/>
+              <w:ind w:firstLine="0" w:left="100" w:right="100"/>
             </w:pPr>
-            <w:r xmlns:w="http://schemas.openxmlformats.org/wordprocessingml/2006/main" xmlns:wp="http://schemas.openxmlformats.org/drawingml/2006/wordprocessingDrawing" xmlns:r="http://schemas.openxmlformats.org/officeDocument/2006/relationships" xmlns:w14="http://schemas.microsoft.com/office/word/2010/wordml">
+            <w:r>
               <w:rPr>
                 <w:rFonts w:ascii="Arial" w:hAnsi="Arial" w:eastAsia="Arial" w:cs="Arial"/>
                 <w:sz w:val="22"/>
@@ -1115,11 +1127,12 @@
           </w:tcPr>
           <w:p>
             <w:pPr>
+              <w:keepNext/>
               <w:jc w:val="left"/>
-              <w:spacing w:after="60" w:before="60" w:line="240"/>
-              <w:ind w:firstLine="0" w:left="60" w:right="60"/>
+              <w:spacing w:after="100" w:before="100" w:line="240"/>
+              <w:ind w:firstLine="0" w:left="100" w:right="100"/>
             </w:pPr>
-            <w:r xmlns:w="http://schemas.openxmlformats.org/wordprocessingml/2006/main" xmlns:wp="http://schemas.openxmlformats.org/drawingml/2006/wordprocessingDrawing" xmlns:r="http://schemas.openxmlformats.org/officeDocument/2006/relationships" xmlns:w14="http://schemas.microsoft.com/office/word/2010/wordml">
+            <w:r>
               <w:rPr>
                 <w:rFonts w:ascii="Arial" w:hAnsi="Arial" w:eastAsia="Arial" w:cs="Arial"/>
                 <w:sz w:val="22"/>
@@ -1155,11 +1168,12 @@
           </w:tcPr>
           <w:p>
             <w:pPr>
+              <w:keepNext/>
               <w:jc w:val="left"/>
-              <w:spacing w:after="60" w:before="60" w:line="240"/>
-              <w:ind w:firstLine="0" w:left="60" w:right="60"/>
+              <w:spacing w:after="100" w:before="100" w:line="240"/>
+              <w:ind w:firstLine="0" w:left="100" w:right="100"/>
             </w:pPr>
-            <w:r xmlns:w="http://schemas.openxmlformats.org/wordprocessingml/2006/main" xmlns:wp="http://schemas.openxmlformats.org/drawingml/2006/wordprocessingDrawing" xmlns:r="http://schemas.openxmlformats.org/officeDocument/2006/relationships" xmlns:w14="http://schemas.microsoft.com/office/word/2010/wordml">
+            <w:r>
               <w:rPr>
                 <w:rFonts w:ascii="Arial" w:hAnsi="Arial" w:eastAsia="Arial" w:cs="Arial"/>
                 <w:sz w:val="22"/>
@@ -1184,11 +1198,12 @@
           </w:tcPr>
           <w:p>
             <w:pPr>
+              <w:keepNext/>
               <w:jc w:val="left"/>
-              <w:spacing w:after="60" w:before="60" w:line="240"/>
-              <w:ind w:firstLine="0" w:left="60" w:right="60"/>
+              <w:spacing w:after="100" w:before="100" w:line="240"/>
+              <w:ind w:firstLine="0" w:left="100" w:right="100"/>
             </w:pPr>
-            <w:r xmlns:w="http://schemas.openxmlformats.org/wordprocessingml/2006/main" xmlns:wp="http://schemas.openxmlformats.org/drawingml/2006/wordprocessingDrawing" xmlns:r="http://schemas.openxmlformats.org/officeDocument/2006/relationships" xmlns:w14="http://schemas.microsoft.com/office/word/2010/wordml">
+            <w:r>
               <w:rPr>
                 <w:rFonts w:ascii="Arial" w:hAnsi="Arial" w:eastAsia="Arial" w:cs="Arial"/>
                 <w:sz w:val="22"/>
@@ -1291,11 +1306,12 @@
           </w:tcPr>
           <w:p>
             <w:pPr>
+              <w:keepNext/>
               <w:jc w:val="left"/>
-              <w:spacing w:after="60" w:before="60" w:line="240"/>
-              <w:ind w:firstLine="0" w:left="60" w:right="60"/>
+              <w:spacing w:after="100" w:before="100" w:line="240"/>
+              <w:ind w:firstLine="0" w:left="100" w:right="100"/>
             </w:pPr>
-            <w:r xmlns:w="http://schemas.openxmlformats.org/wordprocessingml/2006/main" xmlns:wp="http://schemas.openxmlformats.org/drawingml/2006/wordprocessingDrawing" xmlns:r="http://schemas.openxmlformats.org/officeDocument/2006/relationships" xmlns:w14="http://schemas.microsoft.com/office/word/2010/wordml">
+            <w:r>
               <w:rPr>
                 <w:rFonts w:ascii="Arial" w:hAnsi="Arial" w:eastAsia="Arial" w:cs="Arial"/>
                 <w:sz w:val="22"/>
@@ -1320,11 +1336,12 @@
           </w:tcPr>
           <w:p>
             <w:pPr>
+              <w:keepNext/>
               <w:jc w:val="left"/>
-              <w:spacing w:after="60" w:before="60" w:line="240"/>
-              <w:ind w:firstLine="0" w:left="60" w:right="60"/>
+              <w:spacing w:after="100" w:before="100" w:line="240"/>
+              <w:ind w:firstLine="0" w:left="100" w:right="100"/>
             </w:pPr>
-            <w:r xmlns:w="http://schemas.openxmlformats.org/wordprocessingml/2006/main" xmlns:wp="http://schemas.openxmlformats.org/drawingml/2006/wordprocessingDrawing" xmlns:r="http://schemas.openxmlformats.org/officeDocument/2006/relationships" xmlns:w14="http://schemas.microsoft.com/office/word/2010/wordml">
+            <w:r>
               <w:rPr>
                 <w:rFonts w:ascii="Arial" w:hAnsi="Arial" w:eastAsia="Arial" w:cs="Arial"/>
                 <w:sz w:val="22"/>
@@ -1411,7 +1428,7 @@
         <w:tc>
           <w:tcPr>
             <w:tcBorders>
-              <w:bottom w:val="single" w:sz="16" w:space="0" w:color="000000"/>
+              <w:bottom w:val="single" w:sz="16" w:space="0" w:color="666666"/>
             </w:tcBorders>
             <w:shd w:val="clear" w:color="auto" w:fill="FFFFFF"/>
             <w:tcMar>
@@ -1424,11 +1441,12 @@
           </w:tcPr>
           <w:p>
             <w:pPr>
+              <w:keepNext/>
               <w:jc w:val="left"/>
-              <w:spacing w:after="60" w:before="60" w:line="240"/>
-              <w:ind w:firstLine="0" w:left="60" w:right="60"/>
+              <w:spacing w:after="100" w:before="100" w:line="240"/>
+              <w:ind w:firstLine="0" w:left="100" w:right="100"/>
             </w:pPr>
-            <w:r xmlns:w="http://schemas.openxmlformats.org/wordprocessingml/2006/main" xmlns:wp="http://schemas.openxmlformats.org/drawingml/2006/wordprocessingDrawing" xmlns:r="http://schemas.openxmlformats.org/officeDocument/2006/relationships" xmlns:w14="http://schemas.microsoft.com/office/word/2010/wordml">
+            <w:r>
               <w:rPr>
                 <w:rFonts w:ascii="Arial" w:hAnsi="Arial" w:eastAsia="Arial" w:cs="Arial"/>
                 <w:sz w:val="22"/>
@@ -1442,7 +1460,7 @@
         <w:tc>
           <w:tcPr>
             <w:tcBorders>
-              <w:bottom w:val="single" w:sz="16" w:space="0" w:color="000000"/>
+              <w:bottom w:val="single" w:sz="16" w:space="0" w:color="666666"/>
             </w:tcBorders>
             <w:shd w:val="clear" w:color="auto" w:fill="FFFFFF"/>
             <w:tcMar>
@@ -1455,11 +1473,12 @@
           </w:tcPr>
           <w:p>
             <w:pPr>
+              <w:keepNext/>
               <w:jc w:val="left"/>
-              <w:spacing w:after="60" w:before="60" w:line="240"/>
-              <w:ind w:firstLine="0" w:left="60" w:right="60"/>
+              <w:spacing w:after="100" w:before="100" w:line="240"/>
+              <w:ind w:firstLine="0" w:left="100" w:right="100"/>
             </w:pPr>
-            <w:r xmlns:w="http://schemas.openxmlformats.org/wordprocessingml/2006/main" xmlns:wp="http://schemas.openxmlformats.org/drawingml/2006/wordprocessingDrawing" xmlns:r="http://schemas.openxmlformats.org/officeDocument/2006/relationships" xmlns:w14="http://schemas.microsoft.com/office/word/2010/wordml">
+            <w:r>
               <w:rPr>
                 <w:rFonts w:ascii="Arial" w:hAnsi="Arial" w:eastAsia="Arial" w:cs="Arial"/>
                 <w:sz w:val="22"/>

</xml_diff>